<commit_message>
Updated proposal to new dataset
</commit_message>
<xml_diff>
--- a/Proposal/Project #_Team 2_Proposal_v2.docx
+++ b/Proposal/Project #_Team 2_Proposal_v2.docx
@@ -813,36 +813,20 @@
         <w:rPr>
           <w:color w:val="000000" w:themeColor="text1"/>
         </w:rPr>
-        <w:t xml:space="preserve">Misha </w:t>
-      </w:r>
-      <w:proofErr w:type="spellStart"/>
-      <w:r>
-        <w:rPr>
-          <w:color w:val="000000" w:themeColor="text1"/>
-        </w:rPr>
-        <w:t>Borunda</w:t>
-      </w:r>
-      <w:proofErr w:type="spellEnd"/>
-    </w:p>
-    <w:p>
-      <w:pPr>
-        <w:rPr>
-          <w:color w:val="000000" w:themeColor="text1"/>
-        </w:rPr>
-      </w:pPr>
-      <w:proofErr w:type="spellStart"/>
-      <w:r>
-        <w:rPr>
-          <w:color w:val="000000" w:themeColor="text1"/>
-        </w:rPr>
-        <w:t>Damarje</w:t>
-      </w:r>
-      <w:proofErr w:type="spellEnd"/>
-      <w:r>
-        <w:rPr>
-          <w:color w:val="000000" w:themeColor="text1"/>
-        </w:rPr>
-        <w:t xml:space="preserve"> Brown </w:t>
+        <w:t>Misha Borunda</w:t>
+      </w:r>
+    </w:p>
+    <w:p>
+      <w:pPr>
+        <w:rPr>
+          <w:color w:val="000000" w:themeColor="text1"/>
+        </w:rPr>
+      </w:pPr>
+      <w:r>
+        <w:rPr>
+          <w:color w:val="000000" w:themeColor="text1"/>
+        </w:rPr>
+        <w:t xml:space="preserve">Damarje Brown </w:t>
       </w:r>
     </w:p>
     <w:p>
@@ -881,16 +865,8 @@
         <w:rPr>
           <w:color w:val="000000" w:themeColor="text1"/>
         </w:rPr>
-        <w:t xml:space="preserve">Raheem </w:t>
-      </w:r>
-      <w:proofErr w:type="spellStart"/>
-      <w:r>
-        <w:rPr>
-          <w:color w:val="000000" w:themeColor="text1"/>
-        </w:rPr>
-        <w:t>Yusuff</w:t>
-      </w:r>
-      <w:proofErr w:type="spellEnd"/>
+        <w:t>Raheem Yusuff</w:t>
+      </w:r>
     </w:p>
     <w:p>
       <w:pPr>
@@ -1159,13 +1135,7 @@
         <w:rPr>
           <w:color w:val="000000" w:themeColor="text1"/>
         </w:rPr>
-        <w:t>Reese</w:t>
-      </w:r>
-      <w:r>
-        <w:rPr>
-          <w:color w:val="000000" w:themeColor="text1"/>
-        </w:rPr>
-        <w:t>, Austin</w:t>
+        <w:t>Reese, Austin</w:t>
       </w:r>
     </w:p>
     <w:p>
@@ -1214,41 +1184,13 @@
           <w:color w:val="000000" w:themeColor="text1"/>
         </w:rPr>
       </w:pPr>
-      <w:proofErr w:type="spellStart"/>
       <w:r>
         <w:rPr>
           <w:b/>
           <w:bCs/>
           <w:color w:val="000000" w:themeColor="text1"/>
         </w:rPr>
-        <w:t>AustinReese</w:t>
-      </w:r>
-      <w:proofErr w:type="spellEnd"/>
-      <w:r>
-        <w:rPr>
-          <w:b/>
-          <w:bCs/>
-          <w:color w:val="000000" w:themeColor="text1"/>
-        </w:rPr>
-        <w:t>/</w:t>
-      </w:r>
-      <w:proofErr w:type="spellStart"/>
-      <w:r>
-        <w:rPr>
-          <w:b/>
-          <w:bCs/>
-          <w:color w:val="000000" w:themeColor="text1"/>
-        </w:rPr>
-        <w:t>UsedVehicleSearch</w:t>
-      </w:r>
-      <w:proofErr w:type="spellEnd"/>
-      <w:r>
-        <w:rPr>
-          <w:b/>
-          <w:bCs/>
-          <w:color w:val="000000" w:themeColor="text1"/>
-        </w:rPr>
-        <w:t>: Filter vehicles from Craigslist</w:t>
+        <w:t>AustinReese/UsedVehicleSearch: Filter vehicles from Craigslist</w:t>
       </w:r>
     </w:p>
     <w:p>
@@ -2286,6 +2228,7 @@
   <w:style w:type="character" w:default="1" w:styleId="DefaultParagraphFont">
     <w:name w:val="Default Paragraph Font"/>
     <w:uiPriority w:val="1"/>
+    <w:semiHidden/>
     <w:unhideWhenUsed/>
   </w:style>
   <w:style w:type="table" w:default="1" w:styleId="TableNormal">

</xml_diff>

<commit_message>
Changed proposal to final dataset chosen
</commit_message>
<xml_diff>
--- a/Proposal/Project #_Team 2_Proposal_v2.docx
+++ b/Proposal/Project #_Team 2_Proposal_v2.docx
@@ -471,25 +471,133 @@
           <w:color w:val="000000" w:themeColor="text1"/>
         </w:rPr>
         <w:tab/>
-        <w:t xml:space="preserve">Craigslist is America’s go to for classifieds as newspaper popularity dwindles with the onset of the internet. It is an American company that is privately held and was founded in 1995. </w:t>
-      </w:r>
-      <w:r>
-        <w:rPr>
-          <w:color w:val="000000" w:themeColor="text1"/>
-        </w:rPr>
-        <w:t>For anyone in the data science field, this website offers an abundance of nationwide raw data to draw on</w:t>
-      </w:r>
-      <w:r>
-        <w:rPr>
-          <w:color w:val="000000" w:themeColor="text1"/>
-        </w:rPr>
-        <w:t xml:space="preserve"> </w:t>
-      </w:r>
-      <w:r>
-        <w:rPr>
-          <w:color w:val="000000" w:themeColor="text1"/>
-        </w:rPr>
-        <w:t>for analysis. Specifically for this project, Team 2 plans to investigate the world of used vehicles to explore data based on manufacturer, model, odometer, drive, size, type, and other data points not listed here.</w:t>
+        <w:t>C</w:t>
+      </w:r>
+      <w:r>
+        <w:rPr>
+          <w:color w:val="000000" w:themeColor="text1"/>
+        </w:rPr>
+        <w:t xml:space="preserve">limate </w:t>
+      </w:r>
+      <w:r>
+        <w:rPr>
+          <w:color w:val="000000" w:themeColor="text1"/>
+        </w:rPr>
+        <w:t>change</w:t>
+      </w:r>
+      <w:r>
+        <w:rPr>
+          <w:color w:val="000000" w:themeColor="text1"/>
+        </w:rPr>
+        <w:t xml:space="preserve"> has been on the forefront </w:t>
+      </w:r>
+      <w:r>
+        <w:rPr>
+          <w:color w:val="000000" w:themeColor="text1"/>
+        </w:rPr>
+        <w:t xml:space="preserve">of news broadcasts and in the public spotlight as extreme events are becoming more commonplace. One factor contributing to this has been the increase of pollution. Mass pollution is thought to be the main cause of this and has led countries to take on green initiatives. Initiatives that pertain to air quality are specifically observed to determine the amount of pollution in an area. The study </w:t>
+      </w:r>
+      <w:r>
+        <w:rPr>
+          <w:color w:val="000000" w:themeColor="text1"/>
+        </w:rPr>
+        <w:t>of Air</w:t>
+      </w:r>
+      <w:r>
+        <w:rPr>
+          <w:color w:val="000000" w:themeColor="text1"/>
+        </w:rPr>
+        <w:t xml:space="preserve"> Quality Indexes</w:t>
+      </w:r>
+      <w:r>
+        <w:rPr>
+          <w:color w:val="000000" w:themeColor="text1"/>
+        </w:rPr>
+        <w:t xml:space="preserve"> (AQI)</w:t>
+      </w:r>
+      <w:r>
+        <w:rPr>
+          <w:color w:val="000000" w:themeColor="text1"/>
+        </w:rPr>
+        <w:t xml:space="preserve"> benefits countries by determining if green initiatives are cleaning up the air and </w:t>
+      </w:r>
+      <w:r>
+        <w:rPr>
+          <w:color w:val="000000" w:themeColor="text1"/>
+        </w:rPr>
+        <w:t xml:space="preserve">can be used by the general population should they have certain health issues. This project will explore AQI ratings globally as well as </w:t>
+      </w:r>
+      <w:r>
+        <w:rPr>
+          <w:color w:val="000000" w:themeColor="text1"/>
+        </w:rPr>
+        <w:t>Carbon Monoxide (</w:t>
+      </w:r>
+      <w:r>
+        <w:rPr>
+          <w:color w:val="000000" w:themeColor="text1"/>
+        </w:rPr>
+        <w:t>CO</w:t>
+      </w:r>
+      <w:r>
+        <w:rPr>
+          <w:color w:val="000000" w:themeColor="text1"/>
+        </w:rPr>
+        <w:t>)</w:t>
+      </w:r>
+      <w:r>
+        <w:rPr>
+          <w:color w:val="000000" w:themeColor="text1"/>
+        </w:rPr>
+        <w:t xml:space="preserve">, ozone, </w:t>
+      </w:r>
+      <w:r>
+        <w:rPr>
+          <w:color w:val="000000" w:themeColor="text1"/>
+        </w:rPr>
+        <w:t>Nitrogen Dioxide (</w:t>
+      </w:r>
+      <w:r>
+        <w:rPr>
+          <w:color w:val="000000" w:themeColor="text1"/>
+        </w:rPr>
+        <w:t>NO2</w:t>
+      </w:r>
+      <w:r>
+        <w:rPr>
+          <w:color w:val="000000" w:themeColor="text1"/>
+        </w:rPr>
+        <w:t>)</w:t>
+      </w:r>
+      <w:r>
+        <w:rPr>
+          <w:color w:val="000000" w:themeColor="text1"/>
+        </w:rPr>
+        <w:t xml:space="preserve">, and </w:t>
+      </w:r>
+      <w:r>
+        <w:rPr>
+          <w:color w:val="000000" w:themeColor="text1"/>
+        </w:rPr>
+        <w:t>fine particle pollution (</w:t>
+      </w:r>
+      <w:r>
+        <w:rPr>
+          <w:color w:val="000000" w:themeColor="text1"/>
+        </w:rPr>
+        <w:t>PM</w:t>
+      </w:r>
+      <w:r>
+        <w:rPr>
+          <w:color w:val="000000" w:themeColor="text1"/>
+        </w:rPr>
+        <w:t>2.5)</w:t>
+      </w:r>
+      <w:r>
+        <w:rPr>
+          <w:color w:val="000000" w:themeColor="text1"/>
+        </w:rPr>
+        <w:t xml:space="preserve"> datapoints.</w:t>
       </w:r>
     </w:p>
     <w:p>
@@ -556,7 +664,16 @@
           <w:kern w:val="2"/>
           <w14:ligatures w14:val="standardContextual"/>
         </w:rPr>
-        <w:t>What state has the highest selling price for used cars?</w:t>
+        <w:t xml:space="preserve">What </w:t>
+      </w:r>
+      <w:r>
+        <w:rPr>
+          <w:rFonts w:eastAsiaTheme="minorHAnsi"/>
+          <w:color w:val="000000" w:themeColor="text1"/>
+          <w:kern w:val="2"/>
+          <w14:ligatures w14:val="standardContextual"/>
+        </w:rPr>
+        <w:t>are the top 10 countries with the best Air Quality Index (AQI)?</w:t>
       </w:r>
     </w:p>
     <w:p>
@@ -579,7 +696,34 @@
           <w:kern w:val="2"/>
           <w14:ligatures w14:val="standardContextual"/>
         </w:rPr>
-        <w:t>What State has the most amount of used cars for sale?</w:t>
+        <w:t xml:space="preserve">What </w:t>
+      </w:r>
+      <w:r>
+        <w:rPr>
+          <w:rFonts w:eastAsiaTheme="minorHAnsi"/>
+          <w:color w:val="000000" w:themeColor="text1"/>
+          <w:kern w:val="2"/>
+          <w14:ligatures w14:val="standardContextual"/>
+        </w:rPr>
+        <w:t xml:space="preserve">are the top 10 </w:t>
+      </w:r>
+      <w:r>
+        <w:rPr>
+          <w:rFonts w:eastAsiaTheme="minorHAnsi"/>
+          <w:color w:val="000000" w:themeColor="text1"/>
+          <w:kern w:val="2"/>
+          <w14:ligatures w14:val="standardContextual"/>
+        </w:rPr>
+        <w:t xml:space="preserve">cities </w:t>
+      </w:r>
+      <w:r>
+        <w:rPr>
+          <w:rFonts w:eastAsiaTheme="minorHAnsi"/>
+          <w:color w:val="000000" w:themeColor="text1"/>
+          <w:kern w:val="2"/>
+          <w14:ligatures w14:val="standardContextual"/>
+        </w:rPr>
+        <w:t>with the best AQI?</w:t>
       </w:r>
     </w:p>
     <w:p>
@@ -602,15 +746,12 @@
           <w:kern w:val="2"/>
           <w14:ligatures w14:val="standardContextual"/>
         </w:rPr>
-        <w:t>What manufacturer has the most amount of used cars for sale in the market?</w:t>
-      </w:r>
-    </w:p>
-    <w:p>
-      <w:pPr>
-        <w:numPr>
-          <w:ilvl w:val="0"/>
-          <w:numId w:val="6"/>
-        </w:numPr>
+        <w:t>Average AQI value per country?</w:t>
+      </w:r>
+    </w:p>
+    <w:p>
+      <w:pPr>
+        <w:ind w:left="720"/>
         <w:rPr>
           <w:rFonts w:eastAsiaTheme="minorHAnsi"/>
           <w:color w:val="000000" w:themeColor="text1"/>
@@ -618,122 +759,121 @@
           <w14:ligatures w14:val="standardContextual"/>
         </w:rPr>
       </w:pPr>
-      <w:r>
+    </w:p>
+    <w:p>
+      <w:pPr>
+        <w:jc w:val="center"/>
+        <w:rPr>
+          <w:rFonts w:eastAsiaTheme="minorHAnsi"/>
+          <w:color w:val="000000" w:themeColor="text1"/>
+          <w:kern w:val="2"/>
+          <w:u w:val="single"/>
+          <w14:ligatures w14:val="standardContextual"/>
+        </w:rPr>
+      </w:pPr>
+      <w:r>
+        <w:rPr>
+          <w:rFonts w:eastAsiaTheme="minorHAnsi"/>
+          <w:color w:val="000000" w:themeColor="text1"/>
+          <w:kern w:val="2"/>
+          <w:u w:val="single"/>
+          <w14:ligatures w14:val="standardContextual"/>
+        </w:rPr>
+        <w:t>Dashboard Design</w:t>
+      </w:r>
+    </w:p>
+    <w:p>
+      <w:pPr>
+        <w:jc w:val="center"/>
+        <w:rPr>
+          <w:rFonts w:eastAsiaTheme="minorHAnsi"/>
+          <w:color w:val="000000" w:themeColor="text1"/>
+          <w:kern w:val="2"/>
+          <w:u w:val="single"/>
+          <w14:ligatures w14:val="standardContextual"/>
+        </w:rPr>
+      </w:pPr>
+    </w:p>
+    <w:p>
+      <w:pPr>
+        <w:jc w:val="center"/>
         <w:rPr>
           <w:rFonts w:eastAsiaTheme="minorHAnsi"/>
           <w:color w:val="000000" w:themeColor="text1"/>
           <w:kern w:val="2"/>
           <w14:ligatures w14:val="standardContextual"/>
         </w:rPr>
-        <w:t>What is the most popular type of car for sale in Texas vs New York?</w:t>
-      </w:r>
-    </w:p>
-    <w:p>
-      <w:pPr>
-        <w:ind w:left="720"/>
+      </w:pPr>
+      <w:r>
         <w:rPr>
           <w:rFonts w:eastAsiaTheme="minorHAnsi"/>
           <w:color w:val="000000" w:themeColor="text1"/>
           <w:kern w:val="2"/>
           <w14:ligatures w14:val="standardContextual"/>
         </w:rPr>
-      </w:pPr>
-    </w:p>
-    <w:p>
-      <w:pPr>
-        <w:jc w:val="center"/>
-        <w:rPr>
-          <w:rFonts w:eastAsiaTheme="minorHAnsi"/>
-          <w:color w:val="000000" w:themeColor="text1"/>
-          <w:kern w:val="2"/>
-          <w:u w:val="single"/>
-          <w14:ligatures w14:val="standardContextual"/>
-        </w:rPr>
-      </w:pPr>
-      <w:r>
-        <w:rPr>
-          <w:rFonts w:eastAsiaTheme="minorHAnsi"/>
-          <w:color w:val="000000" w:themeColor="text1"/>
-          <w:kern w:val="2"/>
-          <w:u w:val="single"/>
-          <w14:ligatures w14:val="standardContextual"/>
-        </w:rPr>
-        <w:t>Dashboard Design</w:t>
-      </w:r>
-    </w:p>
-    <w:p>
-      <w:pPr>
-        <w:jc w:val="center"/>
-        <w:rPr>
-          <w:rFonts w:eastAsiaTheme="minorHAnsi"/>
-          <w:color w:val="000000" w:themeColor="text1"/>
-          <w:kern w:val="2"/>
-          <w:u w:val="single"/>
-          <w14:ligatures w14:val="standardContextual"/>
-        </w:rPr>
-      </w:pPr>
-    </w:p>
-    <w:p>
-      <w:pPr>
-        <w:jc w:val="center"/>
+        <w:t xml:space="preserve">*Maybe we can create an image on power point instead of trying to write out a </w:t>
+      </w:r>
+      <w:r>
         <w:rPr>
           <w:rFonts w:eastAsiaTheme="minorHAnsi"/>
           <w:color w:val="000000" w:themeColor="text1"/>
           <w:kern w:val="2"/>
           <w14:ligatures w14:val="standardContextual"/>
         </w:rPr>
-      </w:pPr>
-      <w:r>
+        <w:t>layout? *</w:t>
+      </w:r>
+    </w:p>
+    <w:p>
+      <w:pPr>
+        <w:ind w:left="720"/>
         <w:rPr>
           <w:rFonts w:eastAsiaTheme="minorHAnsi"/>
           <w:color w:val="000000" w:themeColor="text1"/>
           <w:kern w:val="2"/>
           <w14:ligatures w14:val="standardContextual"/>
         </w:rPr>
-        <w:t xml:space="preserve">*Maybe we can create an image on power point instead of trying to write out a </w:t>
-      </w:r>
-      <w:r>
+      </w:pPr>
+    </w:p>
+    <w:p>
+      <w:pPr>
+        <w:ind w:left="720"/>
+        <w:jc w:val="center"/>
+        <w:rPr>
+          <w:rFonts w:eastAsiaTheme="minorHAnsi"/>
+          <w:color w:val="000000" w:themeColor="text1"/>
+          <w:kern w:val="2"/>
+          <w:u w:val="single"/>
+          <w14:ligatures w14:val="standardContextual"/>
+        </w:rPr>
+      </w:pPr>
+      <w:r>
+        <w:rPr>
+          <w:rFonts w:eastAsiaTheme="minorHAnsi"/>
+          <w:color w:val="000000" w:themeColor="text1"/>
+          <w:kern w:val="2"/>
+          <w:u w:val="single"/>
+          <w14:ligatures w14:val="standardContextual"/>
+        </w:rPr>
+        <w:t>Roles and Responsibilities</w:t>
+      </w:r>
+    </w:p>
+    <w:p>
+      <w:pPr>
         <w:rPr>
           <w:rFonts w:eastAsiaTheme="minorHAnsi"/>
           <w:color w:val="000000" w:themeColor="text1"/>
           <w:kern w:val="2"/>
           <w14:ligatures w14:val="standardContextual"/>
         </w:rPr>
-        <w:t>layout? *</w:t>
-      </w:r>
-    </w:p>
-    <w:p>
-      <w:pPr>
-        <w:ind w:left="720"/>
+      </w:pPr>
+      <w:r>
         <w:rPr>
           <w:rFonts w:eastAsiaTheme="minorHAnsi"/>
           <w:color w:val="000000" w:themeColor="text1"/>
           <w:kern w:val="2"/>
           <w14:ligatures w14:val="standardContextual"/>
         </w:rPr>
-      </w:pPr>
-    </w:p>
-    <w:p>
-      <w:pPr>
-        <w:ind w:left="720"/>
-        <w:jc w:val="center"/>
-        <w:rPr>
-          <w:rFonts w:eastAsiaTheme="minorHAnsi"/>
-          <w:color w:val="000000" w:themeColor="text1"/>
-          <w:kern w:val="2"/>
-          <w:u w:val="single"/>
-          <w14:ligatures w14:val="standardContextual"/>
-        </w:rPr>
-      </w:pPr>
-      <w:r>
-        <w:rPr>
-          <w:rFonts w:eastAsiaTheme="minorHAnsi"/>
-          <w:color w:val="000000" w:themeColor="text1"/>
-          <w:kern w:val="2"/>
-          <w:u w:val="single"/>
-          <w14:ligatures w14:val="standardContextual"/>
-        </w:rPr>
-        <w:t>Roles and Responsibilities</w:t>
+        <w:t>Data Visualization Track:</w:t>
       </w:r>
     </w:p>
     <w:p>
@@ -752,7 +892,7 @@
           <w:kern w:val="2"/>
           <w14:ligatures w14:val="standardContextual"/>
         </w:rPr>
-        <w:t>Data Visualization Track:</w:t>
+        <w:t>Data Engineering Track:</w:t>
       </w:r>
     </w:p>
     <w:p>
@@ -771,7 +911,7 @@
           <w:kern w:val="2"/>
           <w14:ligatures w14:val="standardContextual"/>
         </w:rPr>
-        <w:t>Data Engineering Track:</w:t>
+        <w:t>Administrative (stand-up/proposal/PP/report/meeting invites/QC of requirements/convert final products to pdf):</w:t>
       </w:r>
     </w:p>
     <w:p>
@@ -783,101 +923,82 @@
           <w14:ligatures w14:val="standardContextual"/>
         </w:rPr>
       </w:pPr>
-      <w:r>
+    </w:p>
+    <w:p>
+      <w:pPr>
+        <w:rPr>
+          <w:color w:val="000000" w:themeColor="text1"/>
+        </w:rPr>
+      </w:pPr>
+      <w:r>
+        <w:rPr>
+          <w:color w:val="000000" w:themeColor="text1"/>
+        </w:rPr>
+        <w:t>Misha Borunda</w:t>
+      </w:r>
+    </w:p>
+    <w:p>
+      <w:pPr>
+        <w:rPr>
+          <w:color w:val="000000" w:themeColor="text1"/>
+        </w:rPr>
+      </w:pPr>
+      <w:r>
+        <w:rPr>
+          <w:color w:val="000000" w:themeColor="text1"/>
+        </w:rPr>
+        <w:t xml:space="preserve">Damarje Brown </w:t>
+      </w:r>
+    </w:p>
+    <w:p>
+      <w:pPr>
+        <w:rPr>
+          <w:color w:val="000000" w:themeColor="text1"/>
+        </w:rPr>
+      </w:pPr>
+      <w:r>
+        <w:rPr>
+          <w:color w:val="000000" w:themeColor="text1"/>
+        </w:rPr>
+        <w:t>Kimberly Childers</w:t>
+      </w:r>
+    </w:p>
+    <w:p>
+      <w:pPr>
+        <w:rPr>
+          <w:color w:val="000000" w:themeColor="text1"/>
+        </w:rPr>
+      </w:pPr>
+      <w:r>
+        <w:rPr>
+          <w:color w:val="000000" w:themeColor="text1"/>
+        </w:rPr>
+        <w:t>Jason Cisneros</w:t>
+      </w:r>
+    </w:p>
+    <w:p>
+      <w:pPr>
+        <w:rPr>
+          <w:color w:val="000000" w:themeColor="text1"/>
+        </w:rPr>
+      </w:pPr>
+      <w:r>
+        <w:rPr>
+          <w:color w:val="000000" w:themeColor="text1"/>
+        </w:rPr>
+        <w:t>Raheem Yusuff</w:t>
+      </w:r>
+    </w:p>
+    <w:p>
+      <w:pPr>
+        <w:ind w:left="720"/>
         <w:rPr>
           <w:rFonts w:eastAsiaTheme="minorHAnsi"/>
           <w:color w:val="000000" w:themeColor="text1"/>
           <w:kern w:val="2"/>
+          <w:u w:val="single"/>
           <w14:ligatures w14:val="standardContextual"/>
         </w:rPr>
-        <w:t>Administrative (stand-up/proposal/PP/report/meeting invites/QC of requirements/convert final products to pdf):</w:t>
-      </w:r>
-    </w:p>
-    <w:p>
-      <w:pPr>
-        <w:rPr>
-          <w:rFonts w:eastAsiaTheme="minorHAnsi"/>
-          <w:color w:val="000000" w:themeColor="text1"/>
-          <w:kern w:val="2"/>
-          <w14:ligatures w14:val="standardContextual"/>
-        </w:rPr>
-      </w:pPr>
-    </w:p>
-    <w:p>
-      <w:pPr>
-        <w:rPr>
-          <w:color w:val="000000" w:themeColor="text1"/>
-        </w:rPr>
-      </w:pPr>
-      <w:r>
-        <w:rPr>
-          <w:color w:val="000000" w:themeColor="text1"/>
-        </w:rPr>
-        <w:t>Misha Borunda</w:t>
-      </w:r>
-    </w:p>
-    <w:p>
-      <w:pPr>
-        <w:rPr>
-          <w:color w:val="000000" w:themeColor="text1"/>
-        </w:rPr>
-      </w:pPr>
-      <w:r>
-        <w:rPr>
-          <w:color w:val="000000" w:themeColor="text1"/>
-        </w:rPr>
-        <w:t xml:space="preserve">Damarje Brown </w:t>
-      </w:r>
-    </w:p>
-    <w:p>
-      <w:pPr>
-        <w:rPr>
-          <w:color w:val="000000" w:themeColor="text1"/>
-        </w:rPr>
-      </w:pPr>
-      <w:r>
-        <w:rPr>
-          <w:color w:val="000000" w:themeColor="text1"/>
-        </w:rPr>
-        <w:t>Kimberly Childers</w:t>
-      </w:r>
-    </w:p>
-    <w:p>
-      <w:pPr>
-        <w:rPr>
-          <w:color w:val="000000" w:themeColor="text1"/>
-        </w:rPr>
-      </w:pPr>
-      <w:r>
-        <w:rPr>
-          <w:color w:val="000000" w:themeColor="text1"/>
-        </w:rPr>
-        <w:t>Jason Cisneros</w:t>
-      </w:r>
-    </w:p>
-    <w:p>
-      <w:pPr>
-        <w:rPr>
-          <w:color w:val="000000" w:themeColor="text1"/>
-        </w:rPr>
-      </w:pPr>
-      <w:r>
-        <w:rPr>
-          <w:color w:val="000000" w:themeColor="text1"/>
-        </w:rPr>
-        <w:t>Raheem Yusuff</w:t>
-      </w:r>
-    </w:p>
-    <w:p>
-      <w:pPr>
-        <w:ind w:left="720"/>
-        <w:rPr>
-          <w:rFonts w:eastAsiaTheme="minorHAnsi"/>
-          <w:color w:val="000000" w:themeColor="text1"/>
-          <w:kern w:val="2"/>
-          <w:u w:val="single"/>
-          <w14:ligatures w14:val="standardContextual"/>
-        </w:rPr>
       </w:pPr>
     </w:p>
     <w:p>
@@ -936,6 +1057,7 @@
         <w:rPr>
           <w:color w:val="000000" w:themeColor="text1"/>
         </w:rPr>
+        <w:lastRenderedPageBreak/>
         <w:tab/>
         <w:t xml:space="preserve">This research can assist </w:t>
       </w:r>
@@ -943,14 +1065,7 @@
         <w:rPr>
           <w:color w:val="000000" w:themeColor="text1"/>
         </w:rPr>
-        <w:t xml:space="preserve">consumers with determining the best used car to meet their needs and educate a potential seller on the value of their car. The location, car model, odometer reading, and other factors explored may assist the consumer and seller of the best deal they </w:t>
-      </w:r>
-      <w:r>
-        <w:rPr>
-          <w:color w:val="000000" w:themeColor="text1"/>
-        </w:rPr>
-        <w:lastRenderedPageBreak/>
-        <w:t>should expect for a used vehicle. Car companies may even benefit from this study to determine if the field is saturated with a certain model and how well they retain their value.</w:t>
+        <w:t xml:space="preserve">countries with determining whether their green initiatives are working. Future work could include assisting potential residents of where to move due to personal health issues or allow individuals to move to a green initiative city they want to promote for a healthy environment. The data will also assist with global studies to determine trends with the Earth’s air quality and forecast what to expect, environment wise, in the future.  </w:t>
       </w:r>
     </w:p>
     <w:p>

</xml_diff>